<commit_message>
the decisions taken by the operators are now properly displayedd
</commit_message>
<xml_diff>
--- a/readMe.docx
+++ b/readMe.docx
@@ -13,6 +13,15 @@
       </w:r>
       <w:r>
         <w:t>TensorFlow</w:t>
+      </w:r>
+      <w:r>
+        <w:t>; Networkx</w:t>
+      </w:r>
+      <w:r>
+        <w:t>; nxviz</w:t>
+      </w:r>
+      <w:r>
+        <w:t>; matplotlib</w:t>
       </w:r>
     </w:p>
     <w:p/>
@@ -44,25 +53,13 @@
         <w:t>Network</w:t>
       </w:r>
       <w:r>
-        <w:t xml:space="preserve">: All the elements necessary for the </w:t>
-      </w:r>
-      <w:r>
-        <w:t>environment (</w:t>
-      </w:r>
-      <w:r>
-        <w:t xml:space="preserve">the Network class) in which the agents will navigate and learn. The </w:t>
+        <w:t xml:space="preserve">: All the elements necessary for the environment (the Network class) in which the agents will navigate and learn. The </w:t>
       </w:r>
       <w:r>
         <w:t>environment</w:t>
       </w:r>
       <w:r>
-        <w:t xml:space="preserve"> is </w:t>
-      </w:r>
-      <w:r>
-        <w:t>made of</w:t>
-      </w:r>
-      <w:r>
-        <w:t xml:space="preserve"> several nodes and </w:t>
+        <w:t xml:space="preserve"> is made of several nodes and </w:t>
       </w:r>
     </w:p>
     <w:p>
@@ -78,6 +75,14 @@
     <w:p>
       <w:r>
         <w:t>connection the bigger its reward. Rewards are computed between each round. The requests do not change over time, i.e. they remain constant.</w:t>
+      </w:r>
+    </w:p>
+    <w:p>
+      <w:r>
+        <w:t>Clarification concerning vocabulary: a connection</w:t>
+      </w:r>
+      <w:r>
+        <w:t>s are operator specific, links are related to the network itself, this means that for one link there can be several matching connections, one for each operator who created a connection.</w:t>
       </w:r>
     </w:p>
     <w:p/>
@@ -90,13 +95,7 @@
         <w:t>Algorithm</w:t>
       </w:r>
       <w:r>
-        <w:t xml:space="preserve">: In this script the game takes place, the agents and the environment </w:t>
-      </w:r>
-      <w:r>
-        <w:t>interact,</w:t>
-      </w:r>
-      <w:r>
-        <w:t xml:space="preserve"> and the agents learn from the returns of the environment.</w:t>
+        <w:t>: In this script the game takes place, the agents and the environment interact, and the agents learn from the returns of the environment.</w:t>
       </w:r>
     </w:p>
     <w:p/>
@@ -169,6 +168,7 @@
     </w:p>
     <w:p>
       <w:r>
+        <w:lastRenderedPageBreak/>
         <w:t xml:space="preserve">All the arcs represented on the graph are </w:t>
       </w:r>
       <w:r>
@@ -184,7 +184,16 @@
         <w:t xml:space="preserve"> create.</w:t>
       </w:r>
       <w:r>
-        <w:t xml:space="preserve"> Therefore they do not exist at the beginning of the game</w:t>
+        <w:t xml:space="preserve"> </w:t>
+      </w:r>
+      <w:r>
+        <w:t>Therefore,</w:t>
+      </w:r>
+      <w:r>
+        <w:t xml:space="preserve"> they do not exist at the beginning of the game</w:t>
+      </w:r>
+      <w:r>
+        <w:t>. Each one of these potential links has a capacity of 10. So, if two operators decide to create a connection between the same pair of nodes the capacity of the link will be 20</w:t>
       </w:r>
     </w:p>
     <w:p>

</xml_diff>